<commit_message>
working at linux_scala article
</commit_message>
<xml_diff>
--- a/article2/Tesileanu2017_Computer_2.docx
+++ b/article2/Tesileanu2017_Computer_2.docx
@@ -1594,7 +1594,229 @@
       </w:pPr>
       <w:r>
         <w:rPr/>
-        <w:t xml:space="preserve">Fig. 1: The contents of the build.sbt file of a Scala project with three external dependencies and one internal dependency (if more than one .jar file is needed, then they should be placed in the project's lib directory instead of specifying them in the build.sbt file).   </w:t>
+      </w:r>
+      <w:r>
+        <mc:AlternateContent>
+          <mc:Choice Requires="wps">
+            <w:drawing>
+              <wp:anchor behindDoc="0" distT="0" distB="0" distL="0" distR="0" simplePos="0" locked="0" layoutInCell="1" allowOverlap="1" relativeHeight="2">
+                <wp:simplePos x="0" y="0"/>
+                <wp:positionH relativeFrom="column">
+                  <wp:align>center</wp:align>
+                </wp:positionH>
+                <wp:positionV relativeFrom="paragraph">
+                  <wp:posOffset>635</wp:posOffset>
+                </wp:positionV>
+                <wp:extent cx="5081270" cy="3453765"/>
+                <wp:effectExtent l="0" t="0" r="0" b="0"/>
+                <wp:wrapSquare wrapText="largest"/>
+                <wp:docPr id="1" name="Frame1"/>
+                <a:graphic xmlns:a="http://schemas.openxmlformats.org/drawingml/2006/main">
+                  <a:graphicData uri="http://schemas.microsoft.com/office/word/2010/wordprocessingShape">
+                    <wps:wsp>
+                      <wps:cNvSpPr txBox="1"/>
+                      <wps:spPr>
+                        <a:xfrm>
+                          <a:off x="0" y="0"/>
+                          <a:ext cx="5081270" cy="3453765"/>
+                        </a:xfrm>
+                        <a:prstGeom prst="rect"/>
+                      </wps:spPr>
+                      <wps:txbx>
+                        <w:txbxContent>
+                          <w:p>
+                            <w:pPr>
+                              <w:pStyle w:val="Fig"/>
+                              <w:spacing w:before="120" w:after="120"/>
+                              <w:rPr/>
+                            </w:pPr>
+                            <w:r>
+                              <w:rPr/>
+                              <w:drawing>
+                                <wp:inline distT="0" distB="0" distL="0" distR="0">
+                                  <wp:extent cx="5081270" cy="2676525"/>
+                                  <wp:effectExtent l="0" t="0" r="0" b="0"/>
+                                  <wp:docPr id="2" name="Image1" descr=""/>
+                                  <wp:cNvGraphicFramePr>
+                                    <a:graphicFrameLocks xmlns:a="http://schemas.openxmlformats.org/drawingml/2006/main" noChangeAspect="1"/>
+                                  </wp:cNvGraphicFramePr>
+                                  <a:graphic xmlns:a="http://schemas.openxmlformats.org/drawingml/2006/main">
+                                    <a:graphicData uri="http://schemas.openxmlformats.org/drawingml/2006/picture">
+                                      <pic:pic xmlns:pic="http://schemas.openxmlformats.org/drawingml/2006/picture">
+                                        <pic:nvPicPr>
+                                          <pic:cNvPr id="2" name="Image1" descr=""/>
+                                          <pic:cNvPicPr>
+                                            <a:picLocks noChangeAspect="1" noChangeArrowheads="1"/>
+                                          </pic:cNvPicPr>
+                                        </pic:nvPicPr>
+                                        <pic:blipFill>
+                                          <a:blip r:embed="rId2"/>
+                                          <a:stretch>
+                                            <a:fillRect/>
+                                          </a:stretch>
+                                        </pic:blipFill>
+                                        <pic:spPr bwMode="auto">
+                                          <a:xfrm>
+                                            <a:off x="0" y="0"/>
+                                            <a:ext cx="5081270" cy="2676525"/>
+                                          </a:xfrm>
+                                          <a:prstGeom prst="rect">
+                                            <a:avLst/>
+                                          </a:prstGeom>
+                                        </pic:spPr>
+                                      </pic:pic>
+                                    </a:graphicData>
+                                  </a:graphic>
+                                </wp:inline>
+                              </w:drawing>
+                            </w:r>
+                            <w:r>
+                              <w:rPr/>
+                              <w:br/>
+                              <w:t xml:space="preserve">Fig </w:t>
+                            </w:r>
+                            <w:r>
+                              <w:rPr/>
+                              <w:fldChar w:fldCharType="begin"/>
+                            </w:r>
+                            <w:r>
+                              <w:instrText> SEQ Fig \* ARABIC </w:instrText>
+                            </w:r>
+                            <w:r>
+                              <w:fldChar w:fldCharType="separate"/>
+                            </w:r>
+                            <w:r>
+                              <w:t>1</w:t>
+                            </w:r>
+                            <w:r>
+                              <w:fldChar w:fldCharType="end"/>
+                            </w:r>
+                            <w:r>
+                              <w:rPr/>
+                              <w:t>: The contents of the build.sbt file of a Scala project with three external dependencies and one internal dependenc</w:t>
+                            </w:r>
+                            <w:r>
+                              <w:rPr/>
+                              <w:t>y</w:t>
+                            </w:r>
+                            <w:r>
+                              <w:rPr/>
+                              <w:t xml:space="preserve"> (if more than one .jar file is needed, then they should be placed in the project's lib directory instead of specifying them in the build.sbt file).</w:t>
+                            </w:r>
+                          </w:p>
+                        </w:txbxContent>
+                      </wps:txbx>
+                      <wps:bodyPr anchor="t" lIns="0" tIns="0" rIns="0" bIns="0">
+                        <a:noAutofit/>
+                      </wps:bodyPr>
+                    </wps:wsp>
+                  </a:graphicData>
+                </a:graphic>
+              </wp:anchor>
+            </w:drawing>
+          </mc:Choice>
+          <mc:Fallback>
+            <w:pict>
+              <v:rect style="position:absolute;rotation:0;width:400.1pt;height:271.95pt;mso-wrap-distance-left:0pt;mso-wrap-distance-right:0pt;mso-wrap-distance-top:0pt;mso-wrap-distance-bottom:0pt;margin-top:0pt;mso-position-vertical:top;mso-position-vertical-relative:text;margin-left:49.25pt;mso-position-horizontal:center;mso-position-horizontal-relative:text">
+                <v:textbox inset="0in,0in,0in,0in">
+                  <w:txbxContent>
+                    <w:p>
+                      <w:pPr>
+                        <w:pStyle w:val="Fig"/>
+                        <w:spacing w:before="120" w:after="120"/>
+                        <w:rPr/>
+                      </w:pPr>
+                      <w:r>
+                        <w:rPr/>
+                        <w:drawing>
+                          <wp:inline distT="0" distB="0" distL="0" distR="0">
+                            <wp:extent cx="5081270" cy="2676525"/>
+                            <wp:effectExtent l="0" t="0" r="0" b="0"/>
+                            <wp:docPr id="3" name="Image1" descr=""/>
+                            <wp:cNvGraphicFramePr>
+                              <a:graphicFrameLocks xmlns:a="http://schemas.openxmlformats.org/drawingml/2006/main" noChangeAspect="1"/>
+                            </wp:cNvGraphicFramePr>
+                            <a:graphic xmlns:a="http://schemas.openxmlformats.org/drawingml/2006/main">
+                              <a:graphicData uri="http://schemas.openxmlformats.org/drawingml/2006/picture">
+                                <pic:pic xmlns:pic="http://schemas.openxmlformats.org/drawingml/2006/picture">
+                                  <pic:nvPicPr>
+                                    <pic:cNvPr id="3" name="Image1" descr=""/>
+                                    <pic:cNvPicPr>
+                                      <a:picLocks noChangeAspect="1" noChangeArrowheads="1"/>
+                                    </pic:cNvPicPr>
+                                  </pic:nvPicPr>
+                                  <pic:blipFill>
+                                    <a:blip r:embed="rId2"/>
+                                    <a:stretch>
+                                      <a:fillRect/>
+                                    </a:stretch>
+                                  </pic:blipFill>
+                                  <pic:spPr bwMode="auto">
+                                    <a:xfrm>
+                                      <a:off x="0" y="0"/>
+                                      <a:ext cx="5081270" cy="2676525"/>
+                                    </a:xfrm>
+                                    <a:prstGeom prst="rect">
+                                      <a:avLst/>
+                                    </a:prstGeom>
+                                  </pic:spPr>
+                                </pic:pic>
+                              </a:graphicData>
+                            </a:graphic>
+                          </wp:inline>
+                        </w:drawing>
+                      </w:r>
+                      <w:r>
+                        <w:rPr/>
+                        <w:br/>
+                        <w:t xml:space="preserve">Fig </w:t>
+                      </w:r>
+                      <w:r>
+                        <w:rPr/>
+                        <w:fldChar w:fldCharType="begin"/>
+                      </w:r>
+                      <w:r>
+                        <w:instrText> SEQ Fig \* ARABIC </w:instrText>
+                      </w:r>
+                      <w:r>
+                        <w:fldChar w:fldCharType="separate"/>
+                      </w:r>
+                      <w:r>
+                        <w:t>1</w:t>
+                      </w:r>
+                      <w:r>
+                        <w:fldChar w:fldCharType="end"/>
+                      </w:r>
+                      <w:r>
+                        <w:rPr/>
+                        <w:t>: The contents of the build.sbt file of a Scala project with three external dependencies and one internal dependenc</w:t>
+                      </w:r>
+                      <w:r>
+                        <w:rPr/>
+                        <w:t>y</w:t>
+                      </w:r>
+                      <w:r>
+                        <w:rPr/>
+                        <w:t xml:space="preserve"> (if more than one .jar file is needed, then they should be placed in the project's lib directory instead of specifying them in the build.sbt file).</w:t>
+                      </w:r>
+                    </w:p>
+                  </w:txbxContent>
+                </v:textbox>
+                <w10:wrap type="square" side="largest"/>
+              </v:rect>
+            </w:pict>
+          </mc:Fallback>
+        </mc:AlternateContent>
+      </w:r>
+    </w:p>
+    <w:p>
+      <w:pPr>
+        <w:pStyle w:val="Normal"/>
+        <w:jc w:val="both"/>
+        <w:rPr/>
+      </w:pPr>
+      <w:r>
+        <w:rPr/>
       </w:r>
     </w:p>
     <w:p>
@@ -2130,7 +2352,7 @@
       </w:r>
     </w:p>
     <w:sectPr>
-      <w:footerReference w:type="default" r:id="rId2"/>
+      <w:footerReference w:type="default" r:id="rId3"/>
       <w:type w:val="nextPage"/>
       <w:pgSz w:w="12240" w:h="15840"/>
       <w:pgMar w:left="1134" w:right="1134" w:header="0" w:top="1134" w:footer="1134" w:bottom="1693" w:gutter="0"/>
@@ -2160,7 +2382,7 @@
       <w:fldChar w:fldCharType="separate"/>
     </w:r>
     <w:r>
-      <w:t>9</w:t>
+      <w:t>7</w:t>
     </w:r>
     <w:r>
       <w:fldChar w:fldCharType="end"/>
@@ -2270,5 +2492,12 @@
     </w:pPr>
     <w:rPr/>
   </w:style>
+  <w:style w:type="paragraph" w:styleId="Fig">
+    <w:name w:val="Fig"/>
+    <w:basedOn w:val="Caption"/>
+    <w:qFormat/>
+    <w:pPr/>
+    <w:rPr/>
+  </w:style>
 </w:styles>
 </file>
</xml_diff>